<commit_message>
Add draft survey type
</commit_message>
<xml_diff>
--- a/Documentation/UKRDC.docx
+++ b/Documentation/UKRDC.docx
@@ -119,6 +119,7 @@
     </w:p>
     <w:p/>
     <w:p>
+      <w:bookmarkStart w:id="0" w:name="_GoBack"/>
       <w:r>
         <w:t xml:space="preserve">If </w:t>
       </w:r>
@@ -126,12 +127,39 @@
         <w:t xml:space="preserve">a patient </w:t>
       </w:r>
       <w:r>
-        <w:t>does not meet the criteria for any collection (for example they have not given consent for the UKRDC and are not a member of PV or RADAR) the</w:t>
+        <w:t>does not meet the criteria for any collection (for example they</w:t>
+      </w:r>
+      <w:r>
+        <w:t xml:space="preserve"> have asked that they not </w:t>
+      </w:r>
+      <w:proofErr w:type="gramStart"/>
+      <w:r>
+        <w:t>be</w:t>
+      </w:r>
+      <w:proofErr w:type="gramEnd"/>
+      <w:r>
+        <w:t xml:space="preserve"> include</w:t>
+      </w:r>
+      <w:r>
+        <w:t>d</w:t>
+      </w:r>
+      <w:r>
+        <w:t xml:space="preserve"> in the </w:t>
+      </w:r>
+      <w:r>
+        <w:t>UKR</w:t>
+      </w:r>
+      <w:r>
+        <w:t>R</w:t>
+      </w:r>
+      <w:r>
+        <w:t xml:space="preserve"> and are not a member of PV or RADAR) the</w:t>
       </w:r>
       <w:r>
         <w:t>n they should not be submitted. You should not submit them with anonymised demographics.</w:t>
       </w:r>
     </w:p>
+    <w:bookmarkEnd w:id="0"/>
     <w:p/>
     <w:p>
       <w:r>
@@ -626,8 +654,6 @@
       <w:r>
         <w:t>.</w:t>
       </w:r>
-      <w:bookmarkStart w:id="0" w:name="_GoBack"/>
-      <w:bookmarkEnd w:id="0"/>
       <w:r>
         <w:t xml:space="preserve"> </w:t>
       </w:r>

</xml_diff>